<commit_message>
sugestão para nome do projeto, e um esboço para a proposta de solução
sugestão para nome do projeto, e um esboço para a proposta de solução
</commit_message>
<xml_diff>
--- a/docs/Esboço do projeto.docx
+++ b/docs/Esboço do projeto.docx
@@ -99,6 +99,30 @@
         </w:rPr>
         <w:t xml:space="preserve">O nosso projeto terá o nome de: </w:t>
       </w:r>
+      <w:proofErr w:type="spellStart"/>
+      <w:r>
+        <w:rPr>
+          <w:rFonts w:ascii="Times New Roman" w:hAnsi="Times New Roman" w:cs="Times New Roman"/>
+          <w:i/>
+          <w:iCs/>
+        </w:rPr>
+        <w:t>Economical</w:t>
+      </w:r>
+      <w:proofErr w:type="spellEnd"/>
+      <w:r>
+        <w:rPr>
+          <w:rFonts w:ascii="Times New Roman" w:hAnsi="Times New Roman" w:cs="Times New Roman"/>
+          <w:i/>
+          <w:iCs/>
+        </w:rPr>
+        <w:t xml:space="preserve"> Online</w:t>
+      </w:r>
+      <w:r>
+        <w:rPr>
+          <w:rFonts w:ascii="Times New Roman" w:hAnsi="Times New Roman" w:cs="Times New Roman"/>
+        </w:rPr>
+        <w:t>.</w:t>
+      </w:r>
     </w:p>
     <w:p>
       <w:pPr>
@@ -265,7 +289,31 @@
         <w:rPr>
           <w:rFonts w:ascii="Times New Roman" w:hAnsi="Times New Roman" w:cs="Times New Roman"/>
         </w:rPr>
-        <w:t xml:space="preserve">Ao pesquisar algumas referências sobre o tema, e também através da vivência pessoal, pudemos chegar à conclusão de que as pessoas não conseguem gerenciar mais suas finanças adequadamente. Seja por falta da educação financeira básica, falta de tempo em meio à correria do dia a dia, ou pela dificuldade de organiar as finanças no método hoje arcaico de registrar tudo na agenda física. </w:t>
+        <w:t xml:space="preserve">Ao pesquisar algumas referências sobre o tema, </w:t>
+      </w:r>
+      <w:r>
+        <w:rPr>
+          <w:rFonts w:ascii="Times New Roman" w:hAnsi="Times New Roman" w:cs="Times New Roman"/>
+        </w:rPr>
+        <w:t>e</w:t>
+      </w:r>
+      <w:r>
+        <w:rPr>
+          <w:rFonts w:ascii="Times New Roman" w:hAnsi="Times New Roman" w:cs="Times New Roman"/>
+        </w:rPr>
+        <w:t xml:space="preserve"> através da vivência pessoal, pudemos chegar à conclusão de que as pessoas não conseguem gerenciar mais suas finanças adequadamente. Seja por falta da educação financeira básica, falta de tempo em meio à correria do dia a dia, ou pela dificuldade de </w:t>
+      </w:r>
+      <w:r>
+        <w:rPr>
+          <w:rFonts w:ascii="Times New Roman" w:hAnsi="Times New Roman" w:cs="Times New Roman"/>
+        </w:rPr>
+        <w:t>organizar</w:t>
+      </w:r>
+      <w:r>
+        <w:rPr>
+          <w:rFonts w:ascii="Times New Roman" w:hAnsi="Times New Roman" w:cs="Times New Roman"/>
+        </w:rPr>
+        <w:t xml:space="preserve"> as finanças no método hoje arcaico de registrar tudo na agenda física. </w:t>
       </w:r>
       <w:r>
         <w:rPr>
@@ -323,7 +371,7 @@
           <w:b/>
           <w:bCs/>
         </w:rPr>
-        <w:t>Probema</w:t>
+        <w:t>Problema</w:t>
       </w:r>
     </w:p>
     <w:p>
@@ -488,10 +536,58 @@
         <w:jc w:val="both"/>
         <w:rPr>
           <w:rFonts w:ascii="Times New Roman" w:hAnsi="Times New Roman" w:cs="Times New Roman"/>
-          <w:b/>
-          <w:bCs/>
-        </w:rPr>
-      </w:pPr>
+        </w:rPr>
+      </w:pPr>
+      <w:r>
+        <w:rPr>
+          <w:rFonts w:ascii="Times New Roman" w:hAnsi="Times New Roman" w:cs="Times New Roman"/>
+        </w:rPr>
+        <w:t>Com o site, mostramos de forma clara e simples ao usuário onde o seu dinheiro está sendo gasto, como está sendo gasto. Poderá cadastrar metas e médio e longo prazo para economias.</w:t>
+      </w:r>
+    </w:p>
+    <w:p>
+      <w:pPr>
+        <w:pStyle w:val="PargrafodaLista"/>
+        <w:spacing w:line="360" w:lineRule="auto"/>
+        <w:jc w:val="both"/>
+        <w:rPr>
+          <w:rFonts w:ascii="Times New Roman" w:hAnsi="Times New Roman" w:cs="Times New Roman"/>
+        </w:rPr>
+      </w:pPr>
+      <w:r>
+        <w:rPr>
+          <w:rFonts w:ascii="Times New Roman" w:hAnsi="Times New Roman" w:cs="Times New Roman"/>
+        </w:rPr>
+        <w:t>O sistema também possui uma sessão para cadastros contas bancárias para ter noção do valor depositado nas contas do usuário, tendo um controle completo sobre o dinheiro que está depositado em conta como o dinheiro que é carregado junto do usuário do sistema.</w:t>
+      </w:r>
+    </w:p>
+    <w:p>
+      <w:pPr>
+        <w:pStyle w:val="PargrafodaLista"/>
+        <w:spacing w:line="360" w:lineRule="auto"/>
+        <w:jc w:val="both"/>
+        <w:rPr>
+          <w:rFonts w:ascii="Times New Roman" w:hAnsi="Times New Roman" w:cs="Times New Roman"/>
+        </w:rPr>
+      </w:pPr>
+      <w:r>
+        <w:rPr>
+          <w:rFonts w:ascii="Times New Roman" w:hAnsi="Times New Roman" w:cs="Times New Roman"/>
+        </w:rPr>
+        <w:t>Será um s</w:t>
+      </w:r>
+      <w:r>
+        <w:rPr>
+          <w:rFonts w:ascii="Times New Roman" w:hAnsi="Times New Roman" w:cs="Times New Roman"/>
+        </w:rPr>
+        <w:t xml:space="preserve">istema simples de fácil utilização e aprendizagem para tornar a gestão financeira particular mais simples e evitar típicos problemas de quem não se organiza financeiramente e os transtornos de poder comprar </w:t>
+      </w:r>
+      <w:r>
+        <w:rPr>
+          <w:rFonts w:ascii="Times New Roman" w:hAnsi="Times New Roman" w:cs="Times New Roman"/>
+        </w:rPr>
+        <w:t>algo e não ter se preparado ou saber onde estão sendo guardadas as economias</w:t>
+      </w:r>
     </w:p>
     <w:p>
       <w:pPr>
@@ -526,7 +622,15 @@
           <w:b/>
           <w:bCs/>
         </w:rPr>
-        <w:t>Refrências bibliográficas</w:t>
+        <w:t>Referências</w:t>
+      </w:r>
+      <w:r>
+        <w:rPr>
+          <w:rFonts w:ascii="Times New Roman" w:hAnsi="Times New Roman" w:cs="Times New Roman"/>
+          <w:b/>
+          <w:bCs/>
+        </w:rPr>
+        <w:t xml:space="preserve"> bibliográficas</w:t>
       </w:r>
     </w:p>
     <w:p>
@@ -1328,7 +1432,7 @@
     <w:name w:val="Normal"/>
     <w:qFormat/>
   </w:style>
-  <w:style w:type="character" w:default="1" w:styleId="Tipodeletrapredefinidodopargrafo">
+  <w:style w:type="character" w:default="1" w:styleId="Fontepargpadro">
     <w:name w:val="Default Paragraph Font"/>
     <w:uiPriority w:val="1"/>
     <w:semiHidden/>

</xml_diff>

<commit_message>
nova alteração no texto da proposta de solução
alteração de erros ortograficos e de coesão no texto
</commit_message>
<xml_diff>
--- a/docs/Esboço do projeto.docx
+++ b/docs/Esboço do projeto.docx
@@ -99,23 +99,13 @@
         </w:rPr>
         <w:t xml:space="preserve">O nosso projeto terá o nome de: </w:t>
       </w:r>
-      <w:proofErr w:type="spellStart"/>
       <w:r>
         <w:rPr>
           <w:rFonts w:ascii="Times New Roman" w:hAnsi="Times New Roman" w:cs="Times New Roman"/>
           <w:i/>
           <w:iCs/>
         </w:rPr>
-        <w:t>Economical</w:t>
-      </w:r>
-      <w:proofErr w:type="spellEnd"/>
-      <w:r>
-        <w:rPr>
-          <w:rFonts w:ascii="Times New Roman" w:hAnsi="Times New Roman" w:cs="Times New Roman"/>
-          <w:i/>
-          <w:iCs/>
-        </w:rPr>
-        <w:t xml:space="preserve"> Online</w:t>
+        <w:t>Economical Online</w:t>
       </w:r>
       <w:r>
         <w:rPr>
@@ -542,7 +532,25 @@
         <w:rPr>
           <w:rFonts w:ascii="Times New Roman" w:hAnsi="Times New Roman" w:cs="Times New Roman"/>
         </w:rPr>
-        <w:t>Com o site, mostramos de forma clara e simples ao usuário onde o seu dinheiro está sendo gasto, como está sendo gasto. Poderá cadastrar metas e médio e longo prazo para economias.</w:t>
+        <w:t>Um site para controle financeiro,</w:t>
+      </w:r>
+      <w:r>
+        <w:rPr>
+          <w:rFonts w:ascii="Times New Roman" w:hAnsi="Times New Roman" w:cs="Times New Roman"/>
+        </w:rPr>
+        <w:t xml:space="preserve"> mostr</w:t>
+      </w:r>
+      <w:r>
+        <w:rPr>
+          <w:rFonts w:ascii="Times New Roman" w:hAnsi="Times New Roman" w:cs="Times New Roman"/>
+        </w:rPr>
+        <w:t>ando</w:t>
+      </w:r>
+      <w:r>
+        <w:rPr>
+          <w:rFonts w:ascii="Times New Roman" w:hAnsi="Times New Roman" w:cs="Times New Roman"/>
+        </w:rPr>
+        <w:t xml:space="preserve"> de forma clara e simples ao usuário onde o seu dinheiro está sendo gasto, como está sendo gasto. Poderá cadastrar metas e médio e longo prazo para economias.</w:t>
       </w:r>
     </w:p>
     <w:p>

</xml_diff>

<commit_message>
Editado esboço do projeto
Mudado o nome e corrigidos erros de gramática
</commit_message>
<xml_diff>
--- a/docs/Esboço do projeto.docx
+++ b/docs/Esboço do projeto.docx
@@ -62,7 +62,7 @@
     </w:p>
     <w:p>
       <w:pPr>
-        <w:pStyle w:val="PargrafodaLista"/>
+        <w:pStyle w:val="ListParagraph"/>
         <w:numPr>
           <w:ilvl w:val="0"/>
           <w:numId w:val="4"/>
@@ -86,7 +86,7 @@
     </w:p>
     <w:p>
       <w:pPr>
-        <w:pStyle w:val="PargrafodaLista"/>
+        <w:pStyle w:val="ListParagraph"/>
         <w:spacing w:line="360" w:lineRule="auto"/>
         <w:jc w:val="both"/>
         <w:rPr>
@@ -99,13 +99,23 @@
         </w:rPr>
         <w:t xml:space="preserve">O nosso projeto terá o nome de: </w:t>
       </w:r>
+      <w:proofErr w:type="spellStart"/>
       <w:r>
         <w:rPr>
           <w:rFonts w:ascii="Times New Roman" w:hAnsi="Times New Roman" w:cs="Times New Roman"/>
           <w:i/>
           <w:iCs/>
         </w:rPr>
-        <w:t>Economical Online</w:t>
+        <w:t>Easylize</w:t>
+      </w:r>
+      <w:proofErr w:type="spellEnd"/>
+      <w:r>
+        <w:rPr>
+          <w:rFonts w:ascii="Times New Roman" w:hAnsi="Times New Roman" w:cs="Times New Roman"/>
+          <w:i/>
+          <w:iCs/>
+        </w:rPr>
+        <w:t xml:space="preserve"> Finanças</w:t>
       </w:r>
       <w:r>
         <w:rPr>
@@ -116,17 +126,17 @@
     </w:p>
     <w:p>
       <w:pPr>
-        <w:pStyle w:val="PargrafodaLista"/>
-        <w:spacing w:line="360" w:lineRule="auto"/>
-        <w:jc w:val="both"/>
-        <w:rPr>
-          <w:rFonts w:ascii="Times New Roman" w:hAnsi="Times New Roman" w:cs="Times New Roman"/>
-        </w:rPr>
-      </w:pPr>
-    </w:p>
-    <w:p>
-      <w:pPr>
-        <w:pStyle w:val="PargrafodaLista"/>
+        <w:pStyle w:val="ListParagraph"/>
+        <w:spacing w:line="360" w:lineRule="auto"/>
+        <w:jc w:val="both"/>
+        <w:rPr>
+          <w:rFonts w:ascii="Times New Roman" w:hAnsi="Times New Roman" w:cs="Times New Roman"/>
+        </w:rPr>
+      </w:pPr>
+    </w:p>
+    <w:p>
+      <w:pPr>
+        <w:pStyle w:val="ListParagraph"/>
         <w:numPr>
           <w:ilvl w:val="0"/>
           <w:numId w:val="4"/>
@@ -150,7 +160,7 @@
     </w:p>
     <w:p>
       <w:pPr>
-        <w:pStyle w:val="PargrafodaLista"/>
+        <w:pStyle w:val="ListParagraph"/>
         <w:spacing w:line="360" w:lineRule="auto"/>
         <w:jc w:val="both"/>
         <w:rPr>
@@ -184,17 +194,17 @@
     </w:p>
     <w:p>
       <w:pPr>
-        <w:pStyle w:val="PargrafodaLista"/>
-        <w:spacing w:line="360" w:lineRule="auto"/>
-        <w:jc w:val="both"/>
-        <w:rPr>
-          <w:rFonts w:ascii="Times New Roman" w:hAnsi="Times New Roman" w:cs="Times New Roman"/>
-        </w:rPr>
-      </w:pPr>
-    </w:p>
-    <w:p>
-      <w:pPr>
-        <w:pStyle w:val="PargrafodaLista"/>
+        <w:pStyle w:val="ListParagraph"/>
+        <w:spacing w:line="360" w:lineRule="auto"/>
+        <w:jc w:val="both"/>
+        <w:rPr>
+          <w:rFonts w:ascii="Times New Roman" w:hAnsi="Times New Roman" w:cs="Times New Roman"/>
+        </w:rPr>
+      </w:pPr>
+    </w:p>
+    <w:p>
+      <w:pPr>
+        <w:pStyle w:val="ListParagraph"/>
         <w:numPr>
           <w:ilvl w:val="0"/>
           <w:numId w:val="4"/>
@@ -218,7 +228,7 @@
     </w:p>
     <w:p>
       <w:pPr>
-        <w:pStyle w:val="PargrafodaLista"/>
+        <w:pStyle w:val="ListParagraph"/>
         <w:spacing w:line="360" w:lineRule="auto"/>
         <w:jc w:val="both"/>
         <w:rPr>
@@ -234,17 +244,17 @@
     </w:p>
     <w:p>
       <w:pPr>
-        <w:pStyle w:val="PargrafodaLista"/>
-        <w:spacing w:line="360" w:lineRule="auto"/>
-        <w:jc w:val="both"/>
-        <w:rPr>
-          <w:rFonts w:ascii="Times New Roman" w:hAnsi="Times New Roman" w:cs="Times New Roman"/>
-        </w:rPr>
-      </w:pPr>
-    </w:p>
-    <w:p>
-      <w:pPr>
-        <w:pStyle w:val="PargrafodaLista"/>
+        <w:pStyle w:val="ListParagraph"/>
+        <w:spacing w:line="360" w:lineRule="auto"/>
+        <w:jc w:val="both"/>
+        <w:rPr>
+          <w:rFonts w:ascii="Times New Roman" w:hAnsi="Times New Roman" w:cs="Times New Roman"/>
+        </w:rPr>
+      </w:pPr>
+    </w:p>
+    <w:p>
+      <w:pPr>
+        <w:pStyle w:val="ListParagraph"/>
         <w:numPr>
           <w:ilvl w:val="0"/>
           <w:numId w:val="4"/>
@@ -268,7 +278,7 @@
     </w:p>
     <w:p>
       <w:pPr>
-        <w:pStyle w:val="PargrafodaLista"/>
+        <w:pStyle w:val="ListParagraph"/>
         <w:spacing w:line="360" w:lineRule="auto"/>
         <w:jc w:val="both"/>
         <w:rPr>
@@ -314,7 +324,7 @@
     </w:p>
     <w:p>
       <w:pPr>
-        <w:pStyle w:val="PargrafodaLista"/>
+        <w:pStyle w:val="ListParagraph"/>
         <w:spacing w:line="360" w:lineRule="auto"/>
         <w:jc w:val="both"/>
         <w:rPr>
@@ -332,19 +342,19 @@
     </w:p>
     <w:p>
       <w:pPr>
-        <w:pStyle w:val="PargrafodaLista"/>
-        <w:spacing w:line="360" w:lineRule="auto"/>
-        <w:jc w:val="both"/>
-        <w:rPr>
-          <w:rFonts w:ascii="Times New Roman" w:hAnsi="Times New Roman" w:cs="Times New Roman"/>
-          <w:b/>
-          <w:bCs/>
-        </w:rPr>
-      </w:pPr>
-    </w:p>
-    <w:p>
-      <w:pPr>
-        <w:pStyle w:val="PargrafodaLista"/>
+        <w:pStyle w:val="ListParagraph"/>
+        <w:spacing w:line="360" w:lineRule="auto"/>
+        <w:jc w:val="both"/>
+        <w:rPr>
+          <w:rFonts w:ascii="Times New Roman" w:hAnsi="Times New Roman" w:cs="Times New Roman"/>
+          <w:b/>
+          <w:bCs/>
+        </w:rPr>
+      </w:pPr>
+    </w:p>
+    <w:p>
+      <w:pPr>
+        <w:pStyle w:val="ListParagraph"/>
         <w:numPr>
           <w:ilvl w:val="0"/>
           <w:numId w:val="4"/>
@@ -366,7 +376,7 @@
     </w:p>
     <w:p>
       <w:pPr>
-        <w:pStyle w:val="PargrafodaLista"/>
+        <w:pStyle w:val="ListParagraph"/>
         <w:spacing w:line="360" w:lineRule="auto"/>
         <w:jc w:val="both"/>
         <w:rPr>
@@ -386,7 +396,7 @@
     </w:p>
     <w:p>
       <w:pPr>
-        <w:pStyle w:val="PargrafodaLista"/>
+        <w:pStyle w:val="ListParagraph"/>
         <w:spacing w:line="360" w:lineRule="auto"/>
         <w:jc w:val="both"/>
         <w:rPr>
@@ -399,7 +409,6 @@
           <w:sz w:val="24"/>
           <w:szCs w:val="24"/>
         </w:rPr>
-        <w:lastRenderedPageBreak/>
         <w:t>O problema que o nosso projeto busca resolver é justamente a falta de organização financeira pessoal e as consequências às quais as pessoas estão sujeitas</w:t>
       </w:r>
       <w:r>
@@ -421,19 +430,19 @@
     </w:p>
     <w:p>
       <w:pPr>
-        <w:pStyle w:val="PargrafodaLista"/>
-        <w:spacing w:line="360" w:lineRule="auto"/>
-        <w:jc w:val="both"/>
-        <w:rPr>
-          <w:rFonts w:ascii="Times New Roman" w:hAnsi="Times New Roman" w:cs="Times New Roman"/>
-          <w:b/>
-          <w:bCs/>
-        </w:rPr>
-      </w:pPr>
-    </w:p>
-    <w:p>
-      <w:pPr>
-        <w:pStyle w:val="PargrafodaLista"/>
+        <w:pStyle w:val="ListParagraph"/>
+        <w:spacing w:line="360" w:lineRule="auto"/>
+        <w:jc w:val="both"/>
+        <w:rPr>
+          <w:rFonts w:ascii="Times New Roman" w:hAnsi="Times New Roman" w:cs="Times New Roman"/>
+          <w:b/>
+          <w:bCs/>
+        </w:rPr>
+      </w:pPr>
+    </w:p>
+    <w:p>
+      <w:pPr>
+        <w:pStyle w:val="ListParagraph"/>
         <w:numPr>
           <w:ilvl w:val="0"/>
           <w:numId w:val="4"/>
@@ -457,7 +466,7 @@
     </w:p>
     <w:p>
       <w:pPr>
-        <w:pStyle w:val="PargrafodaLista"/>
+        <w:pStyle w:val="ListParagraph"/>
         <w:spacing w:line="360" w:lineRule="auto"/>
         <w:jc w:val="both"/>
         <w:rPr>
@@ -485,19 +494,19 @@
     </w:p>
     <w:p>
       <w:pPr>
-        <w:pStyle w:val="PargrafodaLista"/>
-        <w:spacing w:line="360" w:lineRule="auto"/>
-        <w:jc w:val="both"/>
-        <w:rPr>
-          <w:rFonts w:ascii="Times New Roman" w:hAnsi="Times New Roman" w:cs="Times New Roman"/>
-          <w:b/>
-          <w:bCs/>
-        </w:rPr>
-      </w:pPr>
-    </w:p>
-    <w:p>
-      <w:pPr>
-        <w:pStyle w:val="PargrafodaLista"/>
+        <w:pStyle w:val="ListParagraph"/>
+        <w:spacing w:line="360" w:lineRule="auto"/>
+        <w:jc w:val="both"/>
+        <w:rPr>
+          <w:rFonts w:ascii="Times New Roman" w:hAnsi="Times New Roman" w:cs="Times New Roman"/>
+          <w:b/>
+          <w:bCs/>
+        </w:rPr>
+      </w:pPr>
+    </w:p>
+    <w:p>
+      <w:pPr>
+        <w:pStyle w:val="ListParagraph"/>
         <w:numPr>
           <w:ilvl w:val="0"/>
           <w:numId w:val="4"/>
@@ -521,7 +530,7 @@
     </w:p>
     <w:p>
       <w:pPr>
-        <w:pStyle w:val="PargrafodaLista"/>
+        <w:pStyle w:val="ListParagraph"/>
         <w:spacing w:line="360" w:lineRule="auto"/>
         <w:jc w:val="both"/>
         <w:rPr>
@@ -550,28 +559,64 @@
         <w:rPr>
           <w:rFonts w:ascii="Times New Roman" w:hAnsi="Times New Roman" w:cs="Times New Roman"/>
         </w:rPr>
-        <w:t xml:space="preserve"> de forma clara e simples ao usuário onde o seu dinheiro está sendo gasto, como está sendo gasto. Poderá cadastrar metas e médio e longo prazo para economias.</w:t>
-      </w:r>
-    </w:p>
-    <w:p>
-      <w:pPr>
-        <w:pStyle w:val="PargrafodaLista"/>
-        <w:spacing w:line="360" w:lineRule="auto"/>
-        <w:jc w:val="both"/>
-        <w:rPr>
-          <w:rFonts w:ascii="Times New Roman" w:hAnsi="Times New Roman" w:cs="Times New Roman"/>
-        </w:rPr>
-      </w:pPr>
-      <w:r>
-        <w:rPr>
-          <w:rFonts w:ascii="Times New Roman" w:hAnsi="Times New Roman" w:cs="Times New Roman"/>
-        </w:rPr>
-        <w:t>O sistema também possui uma sessão para cadastros contas bancárias para ter noção do valor depositado nas contas do usuário, tendo um controle completo sobre o dinheiro que está depositado em conta como o dinheiro que é carregado junto do usuário do sistema.</w:t>
-      </w:r>
-    </w:p>
-    <w:p>
-      <w:pPr>
-        <w:pStyle w:val="PargrafodaLista"/>
+        <w:t xml:space="preserve"> de forma clara e simples ao usuário onde o seu dinheiro está sendo gasto, como está sendo gasto. Poderá cadastrar metas </w:t>
+      </w:r>
+      <w:r>
+        <w:rPr>
+          <w:rFonts w:ascii="Times New Roman" w:hAnsi="Times New Roman" w:cs="Times New Roman"/>
+        </w:rPr>
+        <w:t>de curto,</w:t>
+      </w:r>
+      <w:r>
+        <w:rPr>
+          <w:rFonts w:ascii="Times New Roman" w:hAnsi="Times New Roman" w:cs="Times New Roman"/>
+        </w:rPr>
+        <w:t xml:space="preserve"> médio e longo prazo para economias.</w:t>
+      </w:r>
+    </w:p>
+    <w:p>
+      <w:pPr>
+        <w:pStyle w:val="ListParagraph"/>
+        <w:spacing w:line="360" w:lineRule="auto"/>
+        <w:jc w:val="both"/>
+        <w:rPr>
+          <w:rFonts w:ascii="Times New Roman" w:hAnsi="Times New Roman" w:cs="Times New Roman"/>
+        </w:rPr>
+      </w:pPr>
+      <w:r>
+        <w:rPr>
+          <w:rFonts w:ascii="Times New Roman" w:hAnsi="Times New Roman" w:cs="Times New Roman"/>
+        </w:rPr>
+        <w:t xml:space="preserve">O sistema também possui uma sessão para cadastros </w:t>
+      </w:r>
+      <w:r>
+        <w:rPr>
+          <w:rFonts w:ascii="Times New Roman" w:hAnsi="Times New Roman" w:cs="Times New Roman"/>
+        </w:rPr>
+        <w:t xml:space="preserve">de </w:t>
+      </w:r>
+      <w:r>
+        <w:rPr>
+          <w:rFonts w:ascii="Times New Roman" w:hAnsi="Times New Roman" w:cs="Times New Roman"/>
+        </w:rPr>
+        <w:t xml:space="preserve">contas bancárias para ter noção do valor depositado </w:t>
+      </w:r>
+      <w:r>
+        <w:rPr>
+          <w:rFonts w:ascii="Times New Roman" w:hAnsi="Times New Roman" w:cs="Times New Roman"/>
+        </w:rPr>
+        <w:t>nelas</w:t>
+      </w:r>
+      <w:r>
+        <w:rPr>
+          <w:rFonts w:ascii="Times New Roman" w:hAnsi="Times New Roman" w:cs="Times New Roman"/>
+        </w:rPr>
+        <w:t>, tendo um controle completo sobre o dinheiro que está em conta como o dinheiro que é carregado junto do usuário do sistema.</w:t>
+      </w:r>
+    </w:p>
+    <w:p>
+      <w:pPr>
+        <w:pStyle w:val="ListParagraph"/>
         <w:spacing w:line="360" w:lineRule="auto"/>
         <w:jc w:val="both"/>
         <w:rPr>
@@ -594,24 +639,42 @@
         <w:rPr>
           <w:rFonts w:ascii="Times New Roman" w:hAnsi="Times New Roman" w:cs="Times New Roman"/>
         </w:rPr>
-        <w:t>algo e não ter se preparado ou saber onde estão sendo guardadas as economias</w:t>
-      </w:r>
-    </w:p>
-    <w:p>
-      <w:pPr>
-        <w:pStyle w:val="PargrafodaLista"/>
-        <w:spacing w:line="360" w:lineRule="auto"/>
-        <w:jc w:val="both"/>
-        <w:rPr>
-          <w:rFonts w:ascii="Times New Roman" w:hAnsi="Times New Roman" w:cs="Times New Roman"/>
-          <w:b/>
-          <w:bCs/>
-        </w:rPr>
-      </w:pPr>
-    </w:p>
-    <w:p>
-      <w:pPr>
-        <w:pStyle w:val="PargrafodaLista"/>
+        <w:t xml:space="preserve">algo e não ter se preparado ou saber onde estão sendo </w:t>
+      </w:r>
+      <w:r>
+        <w:rPr>
+          <w:rFonts w:ascii="Times New Roman" w:hAnsi="Times New Roman" w:cs="Times New Roman"/>
+        </w:rPr>
+        <w:t>guardadas e investidas</w:t>
+      </w:r>
+      <w:r>
+        <w:rPr>
+          <w:rFonts w:ascii="Times New Roman" w:hAnsi="Times New Roman" w:cs="Times New Roman"/>
+        </w:rPr>
+        <w:t xml:space="preserve"> as </w:t>
+      </w:r>
+      <w:r>
+        <w:rPr>
+          <w:rFonts w:ascii="Times New Roman" w:hAnsi="Times New Roman" w:cs="Times New Roman"/>
+        </w:rPr>
+        <w:t>economias.</w:t>
+      </w:r>
+    </w:p>
+    <w:p>
+      <w:pPr>
+        <w:pStyle w:val="ListParagraph"/>
+        <w:spacing w:line="360" w:lineRule="auto"/>
+        <w:jc w:val="both"/>
+        <w:rPr>
+          <w:rFonts w:ascii="Times New Roman" w:hAnsi="Times New Roman" w:cs="Times New Roman"/>
+          <w:b/>
+          <w:bCs/>
+        </w:rPr>
+      </w:pPr>
+    </w:p>
+    <w:p>
+      <w:pPr>
+        <w:pStyle w:val="ListParagraph"/>
         <w:numPr>
           <w:ilvl w:val="0"/>
           <w:numId w:val="4"/>
@@ -643,7 +706,7 @@
     </w:p>
     <w:p>
       <w:pPr>
-        <w:pStyle w:val="PargrafodaLista"/>
+        <w:pStyle w:val="ListParagraph"/>
         <w:spacing w:line="360" w:lineRule="auto"/>
         <w:jc w:val="both"/>
         <w:rPr>
@@ -1440,13 +1503,13 @@
     <w:name w:val="Normal"/>
     <w:qFormat/>
   </w:style>
-  <w:style w:type="character" w:default="1" w:styleId="Fontepargpadro">
+  <w:style w:type="character" w:default="1" w:styleId="DefaultParagraphFont">
     <w:name w:val="Default Paragraph Font"/>
     <w:uiPriority w:val="1"/>
     <w:semiHidden/>
     <w:unhideWhenUsed/>
   </w:style>
-  <w:style w:type="table" w:default="1" w:styleId="Tabelanormal">
+  <w:style w:type="table" w:default="1" w:styleId="TableNormal">
     <w:name w:val="Normal Table"/>
     <w:uiPriority w:val="99"/>
     <w:semiHidden/>
@@ -1461,13 +1524,13 @@
       </w:tblCellMar>
     </w:tblPr>
   </w:style>
-  <w:style w:type="numbering" w:default="1" w:styleId="Semlista">
+  <w:style w:type="numbering" w:default="1" w:styleId="NoList">
     <w:name w:val="No List"/>
     <w:uiPriority w:val="99"/>
     <w:semiHidden/>
     <w:unhideWhenUsed/>
   </w:style>
-  <w:style w:type="paragraph" w:styleId="PargrafodaLista">
+  <w:style w:type="paragraph" w:styleId="ListParagraph">
     <w:name w:val="List Paragraph"/>
     <w:basedOn w:val="Normal"/>
     <w:uiPriority w:val="34"/>

</xml_diff>